<commit_message>
gower + direction words
</commit_message>
<xml_diff>
--- a/january_analysis/adjective_tests/adjective_analysis_output/analysis_summary.docx
+++ b/january_analysis/adjective_tests/adjective_analysis_output/analysis_summary.docx
@@ -45,19 +45,19 @@
     </w:p>
     <w:p>
       <w:r>
-        <w:t>Weak declension accuracy: 87.56% (1337/1527)</w:t>
+        <w:t>Weak declension accuracy: 87.55% (1413/1614)</w:t>
         <w:br/>
       </w:r>
       <w:r>
-        <w:t>Plural form accuracy: 86.94% (599/689)</w:t>
+        <w:t>Plural form accuracy: 86.75% (589/679)</w:t>
         <w:br/>
       </w:r>
       <w:r>
-        <w:t>Strong form accuracy (all): 62.22% (2763/4441)</w:t>
+        <w:t>Strong form accuracy (all): 62.92% (2746/4364)</w:t>
         <w:br/>
       </w:r>
       <w:r>
-        <w:t>Strong form accuracy (filtered): 77.17% (3427/4441)</w:t>
+        <w:t>Strong form accuracy (filtered): 77.73% (3392/4364)</w:t>
       </w:r>
     </w:p>
     <w:p>
@@ -77,11 +77,11 @@
       </w:r>
       <w:r>
         <w:br/>
-        <w:t xml:space="preserve">  All instances: 190</w:t>
+        <w:t xml:space="preserve">  All instances: 201</w:t>
       </w:r>
       <w:r>
         <w:br/>
-        <w:t xml:space="preserve">  Strict instances (not elided, not final): 141</w:t>
+        <w:t xml:space="preserve">  Strict instances (not elided, not final): 152</w:t>
         <w:br/>
       </w:r>
     </w:p>
@@ -111,11 +111,11 @@
       </w:r>
       <w:r>
         <w:br/>
-        <w:t xml:space="preserve">  All instances: 1678</w:t>
+        <w:t xml:space="preserve">  All instances: 1618</w:t>
       </w:r>
       <w:r>
         <w:br/>
-        <w:t xml:space="preserve">  Strict instances (not elided, not final): 644</w:t>
+        <w:t xml:space="preserve">  Strict instances (not elided, not final): 590</w:t>
         <w:br/>
       </w:r>
     </w:p>
@@ -128,11 +128,11 @@
       </w:r>
       <w:r>
         <w:br/>
-        <w:t xml:space="preserve">  All instances: 1014</w:t>
+        <w:t xml:space="preserve">  All instances: 972</w:t>
       </w:r>
       <w:r>
         <w:br/>
-        <w:t xml:space="preserve">  Strict instances (not elided, not final): 398</w:t>
+        <w:t xml:space="preserve">  Strict instances (not elided, not final): 360</w:t>
         <w:br/>
       </w:r>
     </w:p>

</xml_diff>